<commit_message>
updated a number of coefficients tables
</commit_message>
<xml_diff>
--- a/Manuscript/NFC-Grades-Supplement.docx
+++ b/Manuscript/NFC-Grades-Supplement.docx
@@ -28739,16 +28739,35 @@
           <w:i/>
           <w:iCs/>
         </w:rPr>
-        <w:t>N</w:t>
+        <w:t>n</w:t>
       </w:r>
       <w:r>
-        <w:t xml:space="preserve"> = 171-277 due to </w:t>
+        <w:t xml:space="preserve"> = 171-2</w:t>
+      </w:r>
+      <w:r>
+        <w:t>21</w:t>
+      </w:r>
+      <w:r>
+        <w:t xml:space="preserve"> due to </w:t>
       </w:r>
       <w:proofErr w:type="spellStart"/>
       <w:r>
         <w:t>missings</w:t>
       </w:r>
       <w:proofErr w:type="spellEnd"/>
+      <w:r>
+        <w:t xml:space="preserve">, for all instances with </w:t>
+      </w:r>
+      <w:r>
+        <w:rPr>
+          <w:i/>
+          <w:iCs/>
+        </w:rPr>
+        <w:t>n</w:t>
+      </w:r>
+      <w:r>
+        <w:t xml:space="preserve"> = 277, full information likelihood handling of missing cases was employed (see text for details)</w:t>
+      </w:r>
       <w:r>
         <w:t xml:space="preserve">; </w:t>
       </w:r>

</xml_diff>